<commit_message>
fix + load data
</commit_message>
<xml_diff>
--- a/REQUI Fix2.docx
+++ b/REQUI Fix2.docx
@@ -46,7 +46,26 @@
       <w:r>
         <w:tab/>
       </w:r>
+      <w:r>
+        <w:t>1: Đi làm đầy đủ</w:t>
+      </w:r>
     </w:p>
+    <w:p>
+      <w:r>
+        <w:t xml:space="preserve">             2: Nghỉ hưởng 100% (Các ngày lễ, thai sản, sự kiện công ty, … )</w:t>
+      </w:r>
+    </w:p>
+    <w:p>
+      <w:r>
+        <w:t xml:space="preserve">             3: Nghỉ hưởng 50% (Nghỉ có phép được chấp nhận)</w:t>
+      </w:r>
+    </w:p>
+    <w:p>
+      <w:r>
+        <w:t xml:space="preserve">             4: Không đi làm</w:t>
+      </w:r>
+    </w:p>
+    <w:p/>
     <w:p>
       <w:r>
         <w:t>( Bảng chấm công</w:t>
@@ -103,13 +122,8 @@
     </w:p>
     <w:p>
       <w:r>
-        <w:t xml:space="preserve">(Bảng </w:t>
-      </w:r>
-      <w:proofErr w:type="gramStart"/>
-      <w:r>
-        <w:t>lương )</w:t>
-      </w:r>
-      <w:proofErr w:type="gramEnd"/>
+        <w:t>(Bảng lương )</w:t>
+      </w:r>
     </w:p>
     <w:sectPr>
       <w:pgSz w:w="12240" w:h="15840"/>

</xml_diff>